<commit_message>
Added a privacy tab to "About SMBSync2"
</commit_message>
<xml_diff>
--- a/help/SMBSync2_Desc_EN_Short.docx
+++ b/help/SMBSync2_Desc_EN_Short.docx
@@ -23,6 +23,7 @@
       </w:sdtPr>
       <w:sdtEndPr>
         <w:rPr>
+          <w:rFonts w:eastAsiaTheme="minorEastAsia"/>
           <w:lang w:val="en-US"/>
         </w:rPr>
       </w:sdtEndPr>
@@ -47,7 +48,7 @@
             </w:tabs>
             <w:ind w:left="240"/>
             <w:rPr>
-              <w:rFonts w:asciiTheme="minorHAnsi" w:eastAsiaTheme="minorEastAsia" w:hAnsiTheme="minorHAnsi" w:cstheme="minorBidi"/>
+              <w:rFonts w:asciiTheme="minorHAnsi" w:hAnsiTheme="minorHAnsi" w:cstheme="minorBidi"/>
               <w:noProof/>
               <w:kern w:val="0"/>
               <w:sz w:val="22"/>
@@ -63,7 +64,7 @@
           <w:r>
             <w:fldChar w:fldCharType="separate"/>
           </w:r>
-          <w:hyperlink w:anchor="_Toc39738735" w:history="1">
+          <w:hyperlink w:anchor="_Toc51686856" w:history="1">
             <w:r>
               <w:rPr>
                 <w:rStyle w:val="a8"/>
@@ -90,7 +91,7 @@
                 <w:noProof/>
                 <w:webHidden/>
               </w:rPr>
-              <w:instrText xml:space="preserve"> PAGEREF _Toc39738735 \h </w:instrText>
+              <w:instrText xml:space="preserve"> PAGEREF _Toc51686856 \h </w:instrText>
             </w:r>
             <w:r>
               <w:rPr>
@@ -129,20 +130,20 @@
             </w:tabs>
             <w:ind w:left="240"/>
             <w:rPr>
-              <w:rFonts w:asciiTheme="minorHAnsi" w:eastAsiaTheme="minorEastAsia" w:hAnsiTheme="minorHAnsi" w:cstheme="minorBidi"/>
+              <w:rFonts w:asciiTheme="minorHAnsi" w:hAnsiTheme="minorHAnsi" w:cstheme="minorBidi"/>
               <w:noProof/>
               <w:kern w:val="0"/>
               <w:sz w:val="22"/>
               <w:szCs w:val="22"/>
             </w:rPr>
           </w:pPr>
-          <w:hyperlink w:anchor="_Toc39738736" w:history="1">
+          <w:hyperlink w:anchor="_Toc51686857" w:history="1">
             <w:r>
               <w:rPr>
                 <w:rStyle w:val="a8"/>
                 <w:noProof/>
               </w:rPr>
-              <w:t>2. Permissions</w:t>
+              <w:t>2.FAQs</w:t>
             </w:r>
             <w:r>
               <w:rPr>
@@ -163,7 +164,80 @@
                 <w:noProof/>
                 <w:webHidden/>
               </w:rPr>
-              <w:instrText xml:space="preserve"> PAGEREF _Toc39738736 \h </w:instrText>
+              <w:instrText xml:space="preserve"> PAGEREF _Toc51686857 \h </w:instrText>
+            </w:r>
+            <w:r>
+              <w:rPr>
+                <w:noProof/>
+                <w:webHidden/>
+              </w:rPr>
+            </w:r>
+            <w:r>
+              <w:rPr>
+                <w:noProof/>
+                <w:webHidden/>
+              </w:rPr>
+              <w:fldChar w:fldCharType="separate"/>
+            </w:r>
+            <w:r>
+              <w:rPr>
+                <w:noProof/>
+                <w:webHidden/>
+              </w:rPr>
+              <w:t>2</w:t>
+            </w:r>
+            <w:r>
+              <w:rPr>
+                <w:noProof/>
+                <w:webHidden/>
+              </w:rPr>
+              <w:fldChar w:fldCharType="end"/>
+            </w:r>
+          </w:hyperlink>
+        </w:p>
+        <w:p>
+          <w:pPr>
+            <w:pStyle w:val="21"/>
+            <w:tabs>
+              <w:tab w:val="right" w:leader="dot" w:pos="8494"/>
+            </w:tabs>
+            <w:ind w:left="240"/>
+            <w:rPr>
+              <w:rFonts w:asciiTheme="minorHAnsi" w:hAnsiTheme="minorHAnsi" w:cstheme="minorBidi"/>
+              <w:noProof/>
+              <w:kern w:val="0"/>
+              <w:sz w:val="22"/>
+              <w:szCs w:val="22"/>
+            </w:rPr>
+          </w:pPr>
+          <w:hyperlink w:anchor="_Toc51686858" w:history="1">
+            <w:r>
+              <w:rPr>
+                <w:rStyle w:val="a8"/>
+                <w:noProof/>
+              </w:rPr>
+              <w:t>3.Library</w:t>
+            </w:r>
+            <w:r>
+              <w:rPr>
+                <w:noProof/>
+                <w:webHidden/>
+              </w:rPr>
+              <w:tab/>
+            </w:r>
+            <w:r>
+              <w:rPr>
+                <w:noProof/>
+                <w:webHidden/>
+              </w:rPr>
+              <w:fldChar w:fldCharType="begin"/>
+            </w:r>
+            <w:r>
+              <w:rPr>
+                <w:noProof/>
+                <w:webHidden/>
+              </w:rPr>
+              <w:instrText xml:space="preserve"> PAGEREF _Toc51686858 \h </w:instrText>
             </w:r>
             <w:r>
               <w:rPr>
@@ -202,20 +276,20 @@
             </w:tabs>
             <w:ind w:left="240"/>
             <w:rPr>
-              <w:rFonts w:asciiTheme="minorHAnsi" w:eastAsiaTheme="minorEastAsia" w:hAnsiTheme="minorHAnsi" w:cstheme="minorBidi"/>
+              <w:rFonts w:asciiTheme="minorHAnsi" w:hAnsiTheme="minorHAnsi" w:cstheme="minorBidi"/>
               <w:noProof/>
               <w:kern w:val="0"/>
               <w:sz w:val="22"/>
               <w:szCs w:val="22"/>
             </w:rPr>
           </w:pPr>
-          <w:hyperlink w:anchor="_Toc39738737" w:history="1">
+          <w:hyperlink w:anchor="_Toc51686859" w:history="1">
             <w:r>
               <w:rPr>
                 <w:rStyle w:val="a8"/>
                 <w:noProof/>
               </w:rPr>
-              <w:t>2.1 Location</w:t>
+              <w:t>4.Documents</w:t>
             </w:r>
             <w:r>
               <w:rPr>
@@ -236,7 +310,7 @@
                 <w:noProof/>
                 <w:webHidden/>
               </w:rPr>
-              <w:instrText xml:space="preserve"> PAGEREF _Toc39738737 \h </w:instrText>
+              <w:instrText xml:space="preserve"> PAGEREF _Toc51686859 \h </w:instrText>
             </w:r>
             <w:r>
               <w:rPr>
@@ -268,1320 +342,6 @@
           </w:hyperlink>
         </w:p>
         <w:p>
-          <w:pPr>
-            <w:pStyle w:val="21"/>
-            <w:tabs>
-              <w:tab w:val="right" w:leader="dot" w:pos="8494"/>
-            </w:tabs>
-            <w:ind w:left="240"/>
-            <w:rPr>
-              <w:rFonts w:asciiTheme="minorHAnsi" w:eastAsiaTheme="minorEastAsia" w:hAnsiTheme="minorHAnsi" w:cstheme="minorBidi"/>
-              <w:noProof/>
-              <w:kern w:val="0"/>
-              <w:sz w:val="22"/>
-              <w:szCs w:val="22"/>
-            </w:rPr>
-          </w:pPr>
-          <w:hyperlink w:anchor="_Toc39738738" w:history="1">
-            <w:r>
-              <w:rPr>
-                <w:rStyle w:val="a8"/>
-                <w:noProof/>
-              </w:rPr>
-              <w:t>2.2 Photos/Media/Files</w:t>
-            </w:r>
-            <w:r>
-              <w:rPr>
-                <w:noProof/>
-                <w:webHidden/>
-              </w:rPr>
-              <w:tab/>
-            </w:r>
-            <w:r>
-              <w:rPr>
-                <w:noProof/>
-                <w:webHidden/>
-              </w:rPr>
-              <w:fldChar w:fldCharType="begin"/>
-            </w:r>
-            <w:r>
-              <w:rPr>
-                <w:noProof/>
-                <w:webHidden/>
-              </w:rPr>
-              <w:instrText xml:space="preserve"> PAGEREF _Toc39738738 \h </w:instrText>
-            </w:r>
-            <w:r>
-              <w:rPr>
-                <w:noProof/>
-                <w:webHidden/>
-              </w:rPr>
-            </w:r>
-            <w:r>
-              <w:rPr>
-                <w:noProof/>
-                <w:webHidden/>
-              </w:rPr>
-              <w:fldChar w:fldCharType="separate"/>
-            </w:r>
-            <w:r>
-              <w:rPr>
-                <w:noProof/>
-                <w:webHidden/>
-              </w:rPr>
-              <w:t>3</w:t>
-            </w:r>
-            <w:r>
-              <w:rPr>
-                <w:noProof/>
-                <w:webHidden/>
-              </w:rPr>
-              <w:fldChar w:fldCharType="end"/>
-            </w:r>
-          </w:hyperlink>
-        </w:p>
-        <w:p>
-          <w:pPr>
-            <w:pStyle w:val="21"/>
-            <w:tabs>
-              <w:tab w:val="right" w:leader="dot" w:pos="8494"/>
-            </w:tabs>
-            <w:ind w:left="240"/>
-            <w:rPr>
-              <w:rFonts w:asciiTheme="minorHAnsi" w:eastAsiaTheme="minorEastAsia" w:hAnsiTheme="minorHAnsi" w:cstheme="minorBidi"/>
-              <w:noProof/>
-              <w:kern w:val="0"/>
-              <w:sz w:val="22"/>
-              <w:szCs w:val="22"/>
-            </w:rPr>
-          </w:pPr>
-          <w:hyperlink w:anchor="_Toc39738739" w:history="1">
-            <w:r>
-              <w:rPr>
-                <w:rStyle w:val="a8"/>
-                <w:noProof/>
-              </w:rPr>
-              <w:t>2.3 Storage</w:t>
-            </w:r>
-            <w:r>
-              <w:rPr>
-                <w:noProof/>
-                <w:webHidden/>
-              </w:rPr>
-              <w:tab/>
-            </w:r>
-            <w:r>
-              <w:rPr>
-                <w:noProof/>
-                <w:webHidden/>
-              </w:rPr>
-              <w:fldChar w:fldCharType="begin"/>
-            </w:r>
-            <w:r>
-              <w:rPr>
-                <w:noProof/>
-                <w:webHidden/>
-              </w:rPr>
-              <w:instrText xml:space="preserve"> PAGEREF _Toc39738739 \h </w:instrText>
-            </w:r>
-            <w:r>
-              <w:rPr>
-                <w:noProof/>
-                <w:webHidden/>
-              </w:rPr>
-            </w:r>
-            <w:r>
-              <w:rPr>
-                <w:noProof/>
-                <w:webHidden/>
-              </w:rPr>
-              <w:fldChar w:fldCharType="separate"/>
-            </w:r>
-            <w:r>
-              <w:rPr>
-                <w:noProof/>
-                <w:webHidden/>
-              </w:rPr>
-              <w:t>3</w:t>
-            </w:r>
-            <w:r>
-              <w:rPr>
-                <w:noProof/>
-                <w:webHidden/>
-              </w:rPr>
-              <w:fldChar w:fldCharType="end"/>
-            </w:r>
-          </w:hyperlink>
-        </w:p>
-        <w:p>
-          <w:pPr>
-            <w:pStyle w:val="21"/>
-            <w:tabs>
-              <w:tab w:val="right" w:leader="dot" w:pos="8494"/>
-            </w:tabs>
-            <w:ind w:left="240"/>
-            <w:rPr>
-              <w:rFonts w:asciiTheme="minorHAnsi" w:eastAsiaTheme="minorEastAsia" w:hAnsiTheme="minorHAnsi" w:cstheme="minorBidi"/>
-              <w:noProof/>
-              <w:kern w:val="0"/>
-              <w:sz w:val="22"/>
-              <w:szCs w:val="22"/>
-            </w:rPr>
-          </w:pPr>
-          <w:hyperlink w:anchor="_Toc39738740" w:history="1">
-            <w:r>
-              <w:rPr>
-                <w:rStyle w:val="a8"/>
-                <w:noProof/>
-              </w:rPr>
-              <w:t>2.4 Wi-Fi Connection infomation</w:t>
-            </w:r>
-            <w:r>
-              <w:rPr>
-                <w:noProof/>
-                <w:webHidden/>
-              </w:rPr>
-              <w:tab/>
-            </w:r>
-            <w:r>
-              <w:rPr>
-                <w:noProof/>
-                <w:webHidden/>
-              </w:rPr>
-              <w:fldChar w:fldCharType="begin"/>
-            </w:r>
-            <w:r>
-              <w:rPr>
-                <w:noProof/>
-                <w:webHidden/>
-              </w:rPr>
-              <w:instrText xml:space="preserve"> PAGEREF _Toc39738740 \h </w:instrText>
-            </w:r>
-            <w:r>
-              <w:rPr>
-                <w:noProof/>
-                <w:webHidden/>
-              </w:rPr>
-            </w:r>
-            <w:r>
-              <w:rPr>
-                <w:noProof/>
-                <w:webHidden/>
-              </w:rPr>
-              <w:fldChar w:fldCharType="separate"/>
-            </w:r>
-            <w:r>
-              <w:rPr>
-                <w:noProof/>
-                <w:webHidden/>
-              </w:rPr>
-              <w:t>3</w:t>
-            </w:r>
-            <w:r>
-              <w:rPr>
-                <w:noProof/>
-                <w:webHidden/>
-              </w:rPr>
-              <w:fldChar w:fldCharType="end"/>
-            </w:r>
-          </w:hyperlink>
-        </w:p>
-        <w:p>
-          <w:pPr>
-            <w:pStyle w:val="21"/>
-            <w:tabs>
-              <w:tab w:val="right" w:leader="dot" w:pos="8494"/>
-            </w:tabs>
-            <w:ind w:left="240"/>
-            <w:rPr>
-              <w:rFonts w:asciiTheme="minorHAnsi" w:eastAsiaTheme="minorEastAsia" w:hAnsiTheme="minorHAnsi" w:cstheme="minorBidi"/>
-              <w:noProof/>
-              <w:kern w:val="0"/>
-              <w:sz w:val="22"/>
-              <w:szCs w:val="22"/>
-            </w:rPr>
-          </w:pPr>
-          <w:hyperlink w:anchor="_Toc39738741" w:history="1">
-            <w:r>
-              <w:rPr>
-                <w:rStyle w:val="a8"/>
-                <w:noProof/>
-              </w:rPr>
-              <w:t>2.5 Other</w:t>
-            </w:r>
-            <w:r>
-              <w:rPr>
-                <w:noProof/>
-                <w:webHidden/>
-              </w:rPr>
-              <w:tab/>
-            </w:r>
-            <w:r>
-              <w:rPr>
-                <w:noProof/>
-                <w:webHidden/>
-              </w:rPr>
-              <w:fldChar w:fldCharType="begin"/>
-            </w:r>
-            <w:r>
-              <w:rPr>
-                <w:noProof/>
-                <w:webHidden/>
-              </w:rPr>
-              <w:instrText xml:space="preserve"> PAGEREF _Toc39738741 \h </w:instrText>
-            </w:r>
-            <w:r>
-              <w:rPr>
-                <w:noProof/>
-                <w:webHidden/>
-              </w:rPr>
-            </w:r>
-            <w:r>
-              <w:rPr>
-                <w:noProof/>
-                <w:webHidden/>
-              </w:rPr>
-              <w:fldChar w:fldCharType="separate"/>
-            </w:r>
-            <w:r>
-              <w:rPr>
-                <w:noProof/>
-                <w:webHidden/>
-              </w:rPr>
-              <w:t>4</w:t>
-            </w:r>
-            <w:r>
-              <w:rPr>
-                <w:noProof/>
-                <w:webHidden/>
-              </w:rPr>
-              <w:fldChar w:fldCharType="end"/>
-            </w:r>
-          </w:hyperlink>
-        </w:p>
-        <w:p>
-          <w:pPr>
-            <w:pStyle w:val="31"/>
-            <w:tabs>
-              <w:tab w:val="right" w:leader="dot" w:pos="8494"/>
-            </w:tabs>
-            <w:ind w:left="480"/>
-            <w:rPr>
-              <w:rFonts w:asciiTheme="minorHAnsi" w:eastAsiaTheme="minorEastAsia" w:hAnsiTheme="minorHAnsi" w:cstheme="minorBidi"/>
-              <w:noProof/>
-              <w:kern w:val="0"/>
-              <w:sz w:val="22"/>
-              <w:szCs w:val="22"/>
-            </w:rPr>
-          </w:pPr>
-          <w:hyperlink w:anchor="_Toc39738742" w:history="1">
-            <w:r>
-              <w:rPr>
-                <w:rStyle w:val="a8"/>
-                <w:noProof/>
-              </w:rPr>
-              <w:t>2.5.1 view network connections</w:t>
-            </w:r>
-            <w:r>
-              <w:rPr>
-                <w:noProof/>
-                <w:webHidden/>
-              </w:rPr>
-              <w:tab/>
-            </w:r>
-            <w:r>
-              <w:rPr>
-                <w:noProof/>
-                <w:webHidden/>
-              </w:rPr>
-              <w:fldChar w:fldCharType="begin"/>
-            </w:r>
-            <w:r>
-              <w:rPr>
-                <w:noProof/>
-                <w:webHidden/>
-              </w:rPr>
-              <w:instrText xml:space="preserve"> PAGEREF _Toc39738742 \h </w:instrText>
-            </w:r>
-            <w:r>
-              <w:rPr>
-                <w:noProof/>
-                <w:webHidden/>
-              </w:rPr>
-            </w:r>
-            <w:r>
-              <w:rPr>
-                <w:noProof/>
-                <w:webHidden/>
-              </w:rPr>
-              <w:fldChar w:fldCharType="separate"/>
-            </w:r>
-            <w:r>
-              <w:rPr>
-                <w:noProof/>
-                <w:webHidden/>
-              </w:rPr>
-              <w:t>4</w:t>
-            </w:r>
-            <w:r>
-              <w:rPr>
-                <w:noProof/>
-                <w:webHidden/>
-              </w:rPr>
-              <w:fldChar w:fldCharType="end"/>
-            </w:r>
-          </w:hyperlink>
-        </w:p>
-        <w:p>
-          <w:pPr>
-            <w:pStyle w:val="31"/>
-            <w:tabs>
-              <w:tab w:val="right" w:leader="dot" w:pos="8494"/>
-            </w:tabs>
-            <w:ind w:left="480"/>
-            <w:rPr>
-              <w:rFonts w:asciiTheme="minorHAnsi" w:eastAsiaTheme="minorEastAsia" w:hAnsiTheme="minorHAnsi" w:cstheme="minorBidi"/>
-              <w:noProof/>
-              <w:kern w:val="0"/>
-              <w:sz w:val="22"/>
-              <w:szCs w:val="22"/>
-            </w:rPr>
-          </w:pPr>
-          <w:hyperlink w:anchor="_Toc39738743" w:history="1">
-            <w:r>
-              <w:rPr>
-                <w:rStyle w:val="a8"/>
-                <w:noProof/>
-              </w:rPr>
-              <w:t>2.5.2 connect and disconnect from Wi-Fi</w:t>
-            </w:r>
-            <w:r>
-              <w:rPr>
-                <w:noProof/>
-                <w:webHidden/>
-              </w:rPr>
-              <w:tab/>
-            </w:r>
-            <w:r>
-              <w:rPr>
-                <w:noProof/>
-                <w:webHidden/>
-              </w:rPr>
-              <w:fldChar w:fldCharType="begin"/>
-            </w:r>
-            <w:r>
-              <w:rPr>
-                <w:noProof/>
-                <w:webHidden/>
-              </w:rPr>
-              <w:instrText xml:space="preserve"> PAGEREF _Toc39738743 \h </w:instrText>
-            </w:r>
-            <w:r>
-              <w:rPr>
-                <w:noProof/>
-                <w:webHidden/>
-              </w:rPr>
-            </w:r>
-            <w:r>
-              <w:rPr>
-                <w:noProof/>
-                <w:webHidden/>
-              </w:rPr>
-              <w:fldChar w:fldCharType="separate"/>
-            </w:r>
-            <w:r>
-              <w:rPr>
-                <w:noProof/>
-                <w:webHidden/>
-              </w:rPr>
-              <w:t>4</w:t>
-            </w:r>
-            <w:r>
-              <w:rPr>
-                <w:noProof/>
-                <w:webHidden/>
-              </w:rPr>
-              <w:fldChar w:fldCharType="end"/>
-            </w:r>
-          </w:hyperlink>
-        </w:p>
-        <w:p>
-          <w:pPr>
-            <w:pStyle w:val="31"/>
-            <w:tabs>
-              <w:tab w:val="right" w:leader="dot" w:pos="8494"/>
-            </w:tabs>
-            <w:ind w:left="480"/>
-            <w:rPr>
-              <w:rFonts w:asciiTheme="minorHAnsi" w:eastAsiaTheme="minorEastAsia" w:hAnsiTheme="minorHAnsi" w:cstheme="minorBidi"/>
-              <w:noProof/>
-              <w:kern w:val="0"/>
-              <w:sz w:val="22"/>
-              <w:szCs w:val="22"/>
-            </w:rPr>
-          </w:pPr>
-          <w:hyperlink w:anchor="_Toc39738744" w:history="1">
-            <w:r>
-              <w:rPr>
-                <w:rStyle w:val="a8"/>
-                <w:noProof/>
-              </w:rPr>
-              <w:t>2.5.3 full network access</w:t>
-            </w:r>
-            <w:r>
-              <w:rPr>
-                <w:noProof/>
-                <w:webHidden/>
-              </w:rPr>
-              <w:tab/>
-            </w:r>
-            <w:r>
-              <w:rPr>
-                <w:noProof/>
-                <w:webHidden/>
-              </w:rPr>
-              <w:fldChar w:fldCharType="begin"/>
-            </w:r>
-            <w:r>
-              <w:rPr>
-                <w:noProof/>
-                <w:webHidden/>
-              </w:rPr>
-              <w:instrText xml:space="preserve"> PAGEREF _Toc39738744 \h </w:instrText>
-            </w:r>
-            <w:r>
-              <w:rPr>
-                <w:noProof/>
-                <w:webHidden/>
-              </w:rPr>
-            </w:r>
-            <w:r>
-              <w:rPr>
-                <w:noProof/>
-                <w:webHidden/>
-              </w:rPr>
-              <w:fldChar w:fldCharType="separate"/>
-            </w:r>
-            <w:r>
-              <w:rPr>
-                <w:noProof/>
-                <w:webHidden/>
-              </w:rPr>
-              <w:t>4</w:t>
-            </w:r>
-            <w:r>
-              <w:rPr>
-                <w:noProof/>
-                <w:webHidden/>
-              </w:rPr>
-              <w:fldChar w:fldCharType="end"/>
-            </w:r>
-          </w:hyperlink>
-        </w:p>
-        <w:p>
-          <w:pPr>
-            <w:pStyle w:val="31"/>
-            <w:tabs>
-              <w:tab w:val="right" w:leader="dot" w:pos="8494"/>
-            </w:tabs>
-            <w:ind w:left="480"/>
-            <w:rPr>
-              <w:rFonts w:asciiTheme="minorHAnsi" w:eastAsiaTheme="minorEastAsia" w:hAnsiTheme="minorHAnsi" w:cstheme="minorBidi"/>
-              <w:noProof/>
-              <w:kern w:val="0"/>
-              <w:sz w:val="22"/>
-              <w:szCs w:val="22"/>
-            </w:rPr>
-          </w:pPr>
-          <w:hyperlink w:anchor="_Toc39738745" w:history="1">
-            <w:r>
-              <w:rPr>
-                <w:rStyle w:val="a8"/>
-                <w:noProof/>
-              </w:rPr>
-              <w:t>2.5.4 run at startup</w:t>
-            </w:r>
-            <w:r>
-              <w:rPr>
-                <w:noProof/>
-                <w:webHidden/>
-              </w:rPr>
-              <w:tab/>
-            </w:r>
-            <w:r>
-              <w:rPr>
-                <w:noProof/>
-                <w:webHidden/>
-              </w:rPr>
-              <w:fldChar w:fldCharType="begin"/>
-            </w:r>
-            <w:r>
-              <w:rPr>
-                <w:noProof/>
-                <w:webHidden/>
-              </w:rPr>
-              <w:instrText xml:space="preserve"> PAGEREF _Toc39738745 \h </w:instrText>
-            </w:r>
-            <w:r>
-              <w:rPr>
-                <w:noProof/>
-                <w:webHidden/>
-              </w:rPr>
-            </w:r>
-            <w:r>
-              <w:rPr>
-                <w:noProof/>
-                <w:webHidden/>
-              </w:rPr>
-              <w:fldChar w:fldCharType="separate"/>
-            </w:r>
-            <w:r>
-              <w:rPr>
-                <w:noProof/>
-                <w:webHidden/>
-              </w:rPr>
-              <w:t>4</w:t>
-            </w:r>
-            <w:r>
-              <w:rPr>
-                <w:noProof/>
-                <w:webHidden/>
-              </w:rPr>
-              <w:fldChar w:fldCharType="end"/>
-            </w:r>
-          </w:hyperlink>
-        </w:p>
-        <w:p>
-          <w:pPr>
-            <w:pStyle w:val="31"/>
-            <w:tabs>
-              <w:tab w:val="right" w:leader="dot" w:pos="8494"/>
-            </w:tabs>
-            <w:ind w:left="480"/>
-            <w:rPr>
-              <w:rFonts w:asciiTheme="minorHAnsi" w:eastAsiaTheme="minorEastAsia" w:hAnsiTheme="minorHAnsi" w:cstheme="minorBidi"/>
-              <w:noProof/>
-              <w:kern w:val="0"/>
-              <w:sz w:val="22"/>
-              <w:szCs w:val="22"/>
-            </w:rPr>
-          </w:pPr>
-          <w:hyperlink w:anchor="_Toc39738746" w:history="1">
-            <w:r>
-              <w:rPr>
-                <w:rStyle w:val="a8"/>
-                <w:noProof/>
-              </w:rPr>
-              <w:t>2.5.5 control vibration</w:t>
-            </w:r>
-            <w:r>
-              <w:rPr>
-                <w:noProof/>
-                <w:webHidden/>
-              </w:rPr>
-              <w:tab/>
-            </w:r>
-            <w:r>
-              <w:rPr>
-                <w:noProof/>
-                <w:webHidden/>
-              </w:rPr>
-              <w:fldChar w:fldCharType="begin"/>
-            </w:r>
-            <w:r>
-              <w:rPr>
-                <w:noProof/>
-                <w:webHidden/>
-              </w:rPr>
-              <w:instrText xml:space="preserve"> PAGEREF _Toc39738746 \h </w:instrText>
-            </w:r>
-            <w:r>
-              <w:rPr>
-                <w:noProof/>
-                <w:webHidden/>
-              </w:rPr>
-            </w:r>
-            <w:r>
-              <w:rPr>
-                <w:noProof/>
-                <w:webHidden/>
-              </w:rPr>
-              <w:fldChar w:fldCharType="separate"/>
-            </w:r>
-            <w:r>
-              <w:rPr>
-                <w:noProof/>
-                <w:webHidden/>
-              </w:rPr>
-              <w:t>4</w:t>
-            </w:r>
-            <w:r>
-              <w:rPr>
-                <w:noProof/>
-                <w:webHidden/>
-              </w:rPr>
-              <w:fldChar w:fldCharType="end"/>
-            </w:r>
-          </w:hyperlink>
-        </w:p>
-        <w:p>
-          <w:pPr>
-            <w:pStyle w:val="31"/>
-            <w:tabs>
-              <w:tab w:val="right" w:leader="dot" w:pos="8494"/>
-            </w:tabs>
-            <w:ind w:left="480"/>
-            <w:rPr>
-              <w:rFonts w:asciiTheme="minorHAnsi" w:eastAsiaTheme="minorEastAsia" w:hAnsiTheme="minorHAnsi" w:cstheme="minorBidi"/>
-              <w:noProof/>
-              <w:kern w:val="0"/>
-              <w:sz w:val="22"/>
-              <w:szCs w:val="22"/>
-            </w:rPr>
-          </w:pPr>
-          <w:hyperlink w:anchor="_Toc39738747" w:history="1">
-            <w:r>
-              <w:rPr>
-                <w:rStyle w:val="a8"/>
-                <w:noProof/>
-              </w:rPr>
-              <w:t>2.5.6 prevent device from sleeping</w:t>
-            </w:r>
-            <w:r>
-              <w:rPr>
-                <w:noProof/>
-                <w:webHidden/>
-              </w:rPr>
-              <w:tab/>
-            </w:r>
-            <w:r>
-              <w:rPr>
-                <w:noProof/>
-                <w:webHidden/>
-              </w:rPr>
-              <w:fldChar w:fldCharType="begin"/>
-            </w:r>
-            <w:r>
-              <w:rPr>
-                <w:noProof/>
-                <w:webHidden/>
-              </w:rPr>
-              <w:instrText xml:space="preserve"> PAGEREF _Toc39738747 \h </w:instrText>
-            </w:r>
-            <w:r>
-              <w:rPr>
-                <w:noProof/>
-                <w:webHidden/>
-              </w:rPr>
-            </w:r>
-            <w:r>
-              <w:rPr>
-                <w:noProof/>
-                <w:webHidden/>
-              </w:rPr>
-              <w:fldChar w:fldCharType="separate"/>
-            </w:r>
-            <w:r>
-              <w:rPr>
-                <w:noProof/>
-                <w:webHidden/>
-              </w:rPr>
-              <w:t>4</w:t>
-            </w:r>
-            <w:r>
-              <w:rPr>
-                <w:noProof/>
-                <w:webHidden/>
-              </w:rPr>
-              <w:fldChar w:fldCharType="end"/>
-            </w:r>
-          </w:hyperlink>
-        </w:p>
-        <w:p>
-          <w:pPr>
-            <w:pStyle w:val="31"/>
-            <w:tabs>
-              <w:tab w:val="right" w:leader="dot" w:pos="8494"/>
-            </w:tabs>
-            <w:ind w:left="480"/>
-            <w:rPr>
-              <w:rFonts w:asciiTheme="minorHAnsi" w:eastAsiaTheme="minorEastAsia" w:hAnsiTheme="minorHAnsi" w:cstheme="minorBidi"/>
-              <w:noProof/>
-              <w:kern w:val="0"/>
-              <w:sz w:val="22"/>
-              <w:szCs w:val="22"/>
-            </w:rPr>
-          </w:pPr>
-          <w:hyperlink w:anchor="_Toc39738748" w:history="1">
-            <w:r>
-              <w:rPr>
-                <w:rStyle w:val="a8"/>
-                <w:noProof/>
-              </w:rPr>
-              <w:t>2.5.7 install shortcuts</w:t>
-            </w:r>
-            <w:r>
-              <w:rPr>
-                <w:noProof/>
-                <w:webHidden/>
-              </w:rPr>
-              <w:tab/>
-            </w:r>
-            <w:r>
-              <w:rPr>
-                <w:noProof/>
-                <w:webHidden/>
-              </w:rPr>
-              <w:fldChar w:fldCharType="begin"/>
-            </w:r>
-            <w:r>
-              <w:rPr>
-                <w:noProof/>
-                <w:webHidden/>
-              </w:rPr>
-              <w:instrText xml:space="preserve"> PAGEREF _Toc39738748 \h </w:instrText>
-            </w:r>
-            <w:r>
-              <w:rPr>
-                <w:noProof/>
-                <w:webHidden/>
-              </w:rPr>
-            </w:r>
-            <w:r>
-              <w:rPr>
-                <w:noProof/>
-                <w:webHidden/>
-              </w:rPr>
-              <w:fldChar w:fldCharType="separate"/>
-            </w:r>
-            <w:r>
-              <w:rPr>
-                <w:noProof/>
-                <w:webHidden/>
-              </w:rPr>
-              <w:t>4</w:t>
-            </w:r>
-            <w:r>
-              <w:rPr>
-                <w:noProof/>
-                <w:webHidden/>
-              </w:rPr>
-              <w:fldChar w:fldCharType="end"/>
-            </w:r>
-          </w:hyperlink>
-        </w:p>
-        <w:p>
-          <w:pPr>
-            <w:pStyle w:val="21"/>
-            <w:tabs>
-              <w:tab w:val="right" w:leader="dot" w:pos="8494"/>
-            </w:tabs>
-            <w:ind w:left="240"/>
-            <w:rPr>
-              <w:rFonts w:asciiTheme="minorHAnsi" w:eastAsiaTheme="minorEastAsia" w:hAnsiTheme="minorHAnsi" w:cstheme="minorBidi"/>
-              <w:noProof/>
-              <w:kern w:val="0"/>
-              <w:sz w:val="22"/>
-              <w:szCs w:val="22"/>
-            </w:rPr>
-          </w:pPr>
-          <w:hyperlink w:anchor="_Toc39738749" w:history="1">
-            <w:r>
-              <w:rPr>
-                <w:rStyle w:val="a8"/>
-                <w:noProof/>
-              </w:rPr>
-              <w:t>3. Data recorded by the app</w:t>
-            </w:r>
-            <w:r>
-              <w:rPr>
-                <w:noProof/>
-                <w:webHidden/>
-              </w:rPr>
-              <w:tab/>
-            </w:r>
-            <w:r>
-              <w:rPr>
-                <w:noProof/>
-                <w:webHidden/>
-              </w:rPr>
-              <w:fldChar w:fldCharType="begin"/>
-            </w:r>
-            <w:r>
-              <w:rPr>
-                <w:noProof/>
-                <w:webHidden/>
-              </w:rPr>
-              <w:instrText xml:space="preserve"> PAGEREF _Toc39738749 \h </w:instrText>
-            </w:r>
-            <w:r>
-              <w:rPr>
-                <w:noProof/>
-                <w:webHidden/>
-              </w:rPr>
-            </w:r>
-            <w:r>
-              <w:rPr>
-                <w:noProof/>
-                <w:webHidden/>
-              </w:rPr>
-              <w:fldChar w:fldCharType="separate"/>
-            </w:r>
-            <w:r>
-              <w:rPr>
-                <w:noProof/>
-                <w:webHidden/>
-              </w:rPr>
-              <w:t>4</w:t>
-            </w:r>
-            <w:r>
-              <w:rPr>
-                <w:noProof/>
-                <w:webHidden/>
-              </w:rPr>
-              <w:fldChar w:fldCharType="end"/>
-            </w:r>
-          </w:hyperlink>
-        </w:p>
-        <w:p>
-          <w:pPr>
-            <w:pStyle w:val="31"/>
-            <w:tabs>
-              <w:tab w:val="right" w:leader="dot" w:pos="8494"/>
-            </w:tabs>
-            <w:ind w:left="480"/>
-            <w:rPr>
-              <w:rFonts w:asciiTheme="minorHAnsi" w:eastAsiaTheme="minorEastAsia" w:hAnsiTheme="minorHAnsi" w:cstheme="minorBidi"/>
-              <w:noProof/>
-              <w:kern w:val="0"/>
-              <w:sz w:val="22"/>
-              <w:szCs w:val="22"/>
-            </w:rPr>
-          </w:pPr>
-          <w:hyperlink w:anchor="_Toc39738750" w:history="1">
-            <w:r>
-              <w:rPr>
-                <w:rStyle w:val="a8"/>
-                <w:noProof/>
-              </w:rPr>
-              <w:t>3.1.Synchronization task list</w:t>
-            </w:r>
-            <w:r>
-              <w:rPr>
-                <w:noProof/>
-                <w:webHidden/>
-              </w:rPr>
-              <w:tab/>
-            </w:r>
-            <w:r>
-              <w:rPr>
-                <w:noProof/>
-                <w:webHidden/>
-              </w:rPr>
-              <w:fldChar w:fldCharType="begin"/>
-            </w:r>
-            <w:r>
-              <w:rPr>
-                <w:noProof/>
-                <w:webHidden/>
-              </w:rPr>
-              <w:instrText xml:space="preserve"> PAGEREF _Toc39738750 \h </w:instrText>
-            </w:r>
-            <w:r>
-              <w:rPr>
-                <w:noProof/>
-                <w:webHidden/>
-              </w:rPr>
-            </w:r>
-            <w:r>
-              <w:rPr>
-                <w:noProof/>
-                <w:webHidden/>
-              </w:rPr>
-              <w:fldChar w:fldCharType="separate"/>
-            </w:r>
-            <w:r>
-              <w:rPr>
-                <w:noProof/>
-                <w:webHidden/>
-              </w:rPr>
-              <w:t>4</w:t>
-            </w:r>
-            <w:r>
-              <w:rPr>
-                <w:noProof/>
-                <w:webHidden/>
-              </w:rPr>
-              <w:fldChar w:fldCharType="end"/>
-            </w:r>
-          </w:hyperlink>
-        </w:p>
-        <w:p>
-          <w:pPr>
-            <w:pStyle w:val="31"/>
-            <w:tabs>
-              <w:tab w:val="right" w:leader="dot" w:pos="8494"/>
-            </w:tabs>
-            <w:ind w:left="480"/>
-            <w:rPr>
-              <w:rFonts w:asciiTheme="minorHAnsi" w:eastAsiaTheme="minorEastAsia" w:hAnsiTheme="minorHAnsi" w:cstheme="minorBidi"/>
-              <w:noProof/>
-              <w:kern w:val="0"/>
-              <w:sz w:val="22"/>
-              <w:szCs w:val="22"/>
-            </w:rPr>
-          </w:pPr>
-          <w:hyperlink w:anchor="_Toc39738751" w:history="1">
-            <w:r>
-              <w:rPr>
-                <w:rStyle w:val="a8"/>
-                <w:noProof/>
-              </w:rPr>
-              <w:t>3.2.App activity record</w:t>
-            </w:r>
-            <w:r>
-              <w:rPr>
-                <w:noProof/>
-                <w:webHidden/>
-              </w:rPr>
-              <w:tab/>
-            </w:r>
-            <w:r>
-              <w:rPr>
-                <w:noProof/>
-                <w:webHidden/>
-              </w:rPr>
-              <w:fldChar w:fldCharType="begin"/>
-            </w:r>
-            <w:r>
-              <w:rPr>
-                <w:noProof/>
-                <w:webHidden/>
-              </w:rPr>
-              <w:instrText xml:space="preserve"> PAGEREF _Toc39738751 \h </w:instrText>
-            </w:r>
-            <w:r>
-              <w:rPr>
-                <w:noProof/>
-                <w:webHidden/>
-              </w:rPr>
-            </w:r>
-            <w:r>
-              <w:rPr>
-                <w:noProof/>
-                <w:webHidden/>
-              </w:rPr>
-              <w:fldChar w:fldCharType="separate"/>
-            </w:r>
-            <w:r>
-              <w:rPr>
-                <w:noProof/>
-                <w:webHidden/>
-              </w:rPr>
-              <w:t>4</w:t>
-            </w:r>
-            <w:r>
-              <w:rPr>
-                <w:noProof/>
-                <w:webHidden/>
-              </w:rPr>
-              <w:fldChar w:fldCharType="end"/>
-            </w:r>
-          </w:hyperlink>
-        </w:p>
-        <w:p>
-          <w:pPr>
-            <w:pStyle w:val="31"/>
-            <w:tabs>
-              <w:tab w:val="right" w:leader="dot" w:pos="8494"/>
-            </w:tabs>
-            <w:ind w:left="480"/>
-            <w:rPr>
-              <w:rFonts w:asciiTheme="minorHAnsi" w:eastAsiaTheme="minorEastAsia" w:hAnsiTheme="minorHAnsi" w:cstheme="minorBidi"/>
-              <w:noProof/>
-              <w:kern w:val="0"/>
-              <w:sz w:val="22"/>
-              <w:szCs w:val="22"/>
-            </w:rPr>
-          </w:pPr>
-          <w:hyperlink w:anchor="_Toc39738752" w:history="1">
-            <w:r>
-              <w:rPr>
-                <w:rStyle w:val="a8"/>
-                <w:noProof/>
-              </w:rPr>
-              <w:t>3.3. Exported settings and Sync task list</w:t>
-            </w:r>
-            <w:r>
-              <w:rPr>
-                <w:noProof/>
-                <w:webHidden/>
-              </w:rPr>
-              <w:tab/>
-            </w:r>
-            <w:r>
-              <w:rPr>
-                <w:noProof/>
-                <w:webHidden/>
-              </w:rPr>
-              <w:fldChar w:fldCharType="begin"/>
-            </w:r>
-            <w:r>
-              <w:rPr>
-                <w:noProof/>
-                <w:webHidden/>
-              </w:rPr>
-              <w:instrText xml:space="preserve"> PAGEREF _Toc39738752 \h </w:instrText>
-            </w:r>
-            <w:r>
-              <w:rPr>
-                <w:noProof/>
-                <w:webHidden/>
-              </w:rPr>
-            </w:r>
-            <w:r>
-              <w:rPr>
-                <w:noProof/>
-                <w:webHidden/>
-              </w:rPr>
-              <w:fldChar w:fldCharType="separate"/>
-            </w:r>
-            <w:r>
-              <w:rPr>
-                <w:noProof/>
-                <w:webHidden/>
-              </w:rPr>
-              <w:t>5</w:t>
-            </w:r>
-            <w:r>
-              <w:rPr>
-                <w:noProof/>
-                <w:webHidden/>
-              </w:rPr>
-              <w:fldChar w:fldCharType="end"/>
-            </w:r>
-          </w:hyperlink>
-        </w:p>
-        <w:p>
-          <w:pPr>
-            <w:pStyle w:val="21"/>
-            <w:tabs>
-              <w:tab w:val="right" w:leader="dot" w:pos="8494"/>
-            </w:tabs>
-            <w:ind w:left="240"/>
-            <w:rPr>
-              <w:rFonts w:asciiTheme="minorHAnsi" w:eastAsiaTheme="minorEastAsia" w:hAnsiTheme="minorHAnsi" w:cstheme="minorBidi"/>
-              <w:noProof/>
-              <w:kern w:val="0"/>
-              <w:sz w:val="22"/>
-              <w:szCs w:val="22"/>
-            </w:rPr>
-          </w:pPr>
-          <w:hyperlink w:anchor="_Toc39738753" w:history="1">
-            <w:r>
-              <w:rPr>
-                <w:rStyle w:val="a8"/>
-                <w:noProof/>
-              </w:rPr>
-              <w:t>4.FAQs</w:t>
-            </w:r>
-            <w:r>
-              <w:rPr>
-                <w:noProof/>
-                <w:webHidden/>
-              </w:rPr>
-              <w:tab/>
-            </w:r>
-            <w:r>
-              <w:rPr>
-                <w:noProof/>
-                <w:webHidden/>
-              </w:rPr>
-              <w:fldChar w:fldCharType="begin"/>
-            </w:r>
-            <w:r>
-              <w:rPr>
-                <w:noProof/>
-                <w:webHidden/>
-              </w:rPr>
-              <w:instrText xml:space="preserve"> PAGEREF _Toc39738753 \h </w:instrText>
-            </w:r>
-            <w:r>
-              <w:rPr>
-                <w:noProof/>
-                <w:webHidden/>
-              </w:rPr>
-            </w:r>
-            <w:r>
-              <w:rPr>
-                <w:noProof/>
-                <w:webHidden/>
-              </w:rPr>
-              <w:fldChar w:fldCharType="separate"/>
-            </w:r>
-            <w:r>
-              <w:rPr>
-                <w:noProof/>
-                <w:webHidden/>
-              </w:rPr>
-              <w:t>5</w:t>
-            </w:r>
-            <w:r>
-              <w:rPr>
-                <w:noProof/>
-                <w:webHidden/>
-              </w:rPr>
-              <w:fldChar w:fldCharType="end"/>
-            </w:r>
-          </w:hyperlink>
-        </w:p>
-        <w:p>
-          <w:pPr>
-            <w:pStyle w:val="21"/>
-            <w:tabs>
-              <w:tab w:val="right" w:leader="dot" w:pos="8494"/>
-            </w:tabs>
-            <w:ind w:left="240"/>
-            <w:rPr>
-              <w:rFonts w:asciiTheme="minorHAnsi" w:eastAsiaTheme="minorEastAsia" w:hAnsiTheme="minorHAnsi" w:cstheme="minorBidi"/>
-              <w:noProof/>
-              <w:kern w:val="0"/>
-              <w:sz w:val="22"/>
-              <w:szCs w:val="22"/>
-            </w:rPr>
-          </w:pPr>
-          <w:hyperlink w:anchor="_Toc39738754" w:history="1">
-            <w:r>
-              <w:rPr>
-                <w:rStyle w:val="a8"/>
-                <w:noProof/>
-              </w:rPr>
-              <w:t>5.Library</w:t>
-            </w:r>
-            <w:r>
-              <w:rPr>
-                <w:noProof/>
-                <w:webHidden/>
-              </w:rPr>
-              <w:tab/>
-            </w:r>
-            <w:r>
-              <w:rPr>
-                <w:noProof/>
-                <w:webHidden/>
-              </w:rPr>
-              <w:fldChar w:fldCharType="begin"/>
-            </w:r>
-            <w:r>
-              <w:rPr>
-                <w:noProof/>
-                <w:webHidden/>
-              </w:rPr>
-              <w:instrText xml:space="preserve"> PAGEREF _Toc39738754 \h </w:instrText>
-            </w:r>
-            <w:r>
-              <w:rPr>
-                <w:noProof/>
-                <w:webHidden/>
-              </w:rPr>
-            </w:r>
-            <w:r>
-              <w:rPr>
-                <w:noProof/>
-                <w:webHidden/>
-              </w:rPr>
-              <w:fldChar w:fldCharType="separate"/>
-            </w:r>
-            <w:r>
-              <w:rPr>
-                <w:noProof/>
-                <w:webHidden/>
-              </w:rPr>
-              <w:t>5</w:t>
-            </w:r>
-            <w:r>
-              <w:rPr>
-                <w:noProof/>
-                <w:webHidden/>
-              </w:rPr>
-              <w:fldChar w:fldCharType="end"/>
-            </w:r>
-          </w:hyperlink>
-        </w:p>
-        <w:p>
-          <w:pPr>
-            <w:pStyle w:val="21"/>
-            <w:tabs>
-              <w:tab w:val="right" w:leader="dot" w:pos="8494"/>
-            </w:tabs>
-            <w:ind w:left="240"/>
-            <w:rPr>
-              <w:rFonts w:asciiTheme="minorHAnsi" w:eastAsiaTheme="minorEastAsia" w:hAnsiTheme="minorHAnsi" w:cstheme="minorBidi"/>
-              <w:noProof/>
-              <w:kern w:val="0"/>
-              <w:sz w:val="22"/>
-              <w:szCs w:val="22"/>
-            </w:rPr>
-          </w:pPr>
-          <w:hyperlink w:anchor="_Toc39738755" w:history="1">
-            <w:r>
-              <w:rPr>
-                <w:rStyle w:val="a8"/>
-                <w:noProof/>
-              </w:rPr>
-              <w:t>6.Documents</w:t>
-            </w:r>
-            <w:r>
-              <w:rPr>
-                <w:noProof/>
-                <w:webHidden/>
-              </w:rPr>
-              <w:tab/>
-            </w:r>
-            <w:r>
-              <w:rPr>
-                <w:noProof/>
-                <w:webHidden/>
-              </w:rPr>
-              <w:fldChar w:fldCharType="begin"/>
-            </w:r>
-            <w:r>
-              <w:rPr>
-                <w:noProof/>
-                <w:webHidden/>
-              </w:rPr>
-              <w:instrText xml:space="preserve"> PAGEREF _Toc39738755 \h </w:instrText>
-            </w:r>
-            <w:r>
-              <w:rPr>
-                <w:noProof/>
-                <w:webHidden/>
-              </w:rPr>
-            </w:r>
-            <w:r>
-              <w:rPr>
-                <w:noProof/>
-                <w:webHidden/>
-              </w:rPr>
-              <w:fldChar w:fldCharType="separate"/>
-            </w:r>
-            <w:r>
-              <w:rPr>
-                <w:noProof/>
-                <w:webHidden/>
-              </w:rPr>
-              <w:t>5</w:t>
-            </w:r>
-            <w:r>
-              <w:rPr>
-                <w:noProof/>
-                <w:webHidden/>
-              </w:rPr>
-              <w:fldChar w:fldCharType="end"/>
-            </w:r>
-          </w:hyperlink>
-        </w:p>
-        <w:p>
           <w:r>
             <w:fldChar w:fldCharType="end"/>
           </w:r>
@@ -1593,7 +353,7 @@
         <w:pStyle w:val="2"/>
         <w:spacing w:before="360"/>
       </w:pPr>
-      <w:bookmarkStart w:id="1" w:name="_Toc39738735"/>
+      <w:bookmarkStart w:id="1" w:name="_Toc51686856"/>
       <w:r>
         <w:rPr>
           <w:rFonts w:hint="eastAsia"/>
@@ -1813,7 +573,6 @@
         <w:ind w:leftChars="200" w:left="480" w:firstLineChars="0" w:firstLine="0"/>
       </w:pPr>
       <w:r>
-        <w:lastRenderedPageBreak/>
         <w:t xml:space="preserve">The target </w:t>
       </w:r>
       <w:r>
@@ -1991,6 +750,7 @@
       </w:pPr>
       <w:bookmarkStart w:id="3" w:name="_Hlk39692097"/>
       <w:r>
+        <w:lastRenderedPageBreak/>
         <w:t>Same as Move, but files are not deleted from the master after being copied.</w:t>
       </w:r>
     </w:p>
@@ -2247,7 +1007,6 @@
         </w:numPr>
       </w:pPr>
       <w:r>
-        <w:lastRenderedPageBreak/>
         <w:t>When target is on Internal Storage or on the SD Card, m</w:t>
       </w:r>
       <w:r>
@@ -2359,97 +1118,14 @@
     <w:p>
       <w:pPr>
         <w:pStyle w:val="2"/>
+        <w:keepLines/>
         <w:spacing w:before="360"/>
       </w:pPr>
-      <w:bookmarkStart w:id="4" w:name="_Toc450110990"/>
-      <w:bookmarkStart w:id="5" w:name="_Toc39738736"/>
+      <w:bookmarkStart w:id="4" w:name="_Toc51686857"/>
+      <w:bookmarkStart w:id="5" w:name="_Toc450110990"/>
       <w:r>
         <w:rPr>
-          <w:rFonts w:hint="eastAsia"/>
-        </w:rPr>
-        <w:t>2.</w:t>
-      </w:r>
-      <w:r>
-        <w:t xml:space="preserve"> Permissions</w:t>
-      </w:r>
-      <w:bookmarkEnd w:id="5"/>
-    </w:p>
-    <w:p>
-      <w:r>
-        <w:t>The app uses the following permissions.</w:t>
-      </w:r>
-    </w:p>
-    <w:p>
-      <w:pPr>
-        <w:pStyle w:val="20mm8261"/>
-        <w:spacing w:before="360"/>
-      </w:pPr>
-      <w:bookmarkStart w:id="6" w:name="_Toc8456826"/>
-      <w:bookmarkStart w:id="7" w:name="_Toc9071194"/>
-      <w:bookmarkStart w:id="8" w:name="_Toc39738737"/>
-      <w:r>
-        <w:rPr>
-          <w:rFonts w:hint="eastAsia"/>
-        </w:rPr>
-        <w:t>2</w:t>
-      </w:r>
-      <w:r>
-        <w:rPr>
-          <w:rFonts w:hint="eastAsia"/>
-        </w:rPr>
-        <w:t>.1</w:t>
-      </w:r>
-      <w:bookmarkEnd w:id="6"/>
-      <w:bookmarkEnd w:id="7"/>
-      <w:r>
-        <w:rPr>
-          <w:rFonts w:hint="eastAsia"/>
-        </w:rPr>
-        <w:t xml:space="preserve"> Location</w:t>
-      </w:r>
-      <w:bookmarkEnd w:id="8"/>
-    </w:p>
-    <w:p>
-      <w:r>
-        <w:rPr>
-          <w:rFonts w:hint="eastAsia"/>
-        </w:rPr>
-        <w:t>-</w:t>
-      </w:r>
-      <w:r>
-        <w:t>approximate location (network-based)</w:t>
-      </w:r>
-    </w:p>
-    <w:p>
-      <w:r>
-        <w:t>Required</w:t>
-      </w:r>
-      <w:r>
-        <w:t xml:space="preserve"> </w:t>
-      </w:r>
-      <w:r>
-        <w:t xml:space="preserve">to obtain the WiFi SSID name on Android 8.1 </w:t>
-      </w:r>
-      <w:r>
-        <w:t>and</w:t>
-      </w:r>
-      <w:r>
-        <w:t xml:space="preserve"> </w:t>
-      </w:r>
-      <w:r>
-        <w:t>higher.</w:t>
-      </w:r>
-    </w:p>
-    <w:p>
-      <w:pPr>
-        <w:pStyle w:val="20mm8261"/>
-        <w:spacing w:before="360"/>
-      </w:pPr>
-      <w:bookmarkStart w:id="9" w:name="_Toc9071195"/>
-      <w:bookmarkStart w:id="10" w:name="_Toc39738738"/>
-      <w:r>
-        <w:rPr>
-          <w:rFonts w:hint="eastAsia"/>
+          <w:rFonts w:eastAsiaTheme="minorEastAsia" w:hint="eastAsia"/>
         </w:rPr>
         <w:t>2</w:t>
       </w:r>
@@ -2463,1083 +1139,6 @@
         <w:rPr>
           <w:rFonts w:hint="eastAsia"/>
         </w:rPr>
-        <w:t>2</w:t>
-      </w:r>
-      <w:bookmarkEnd w:id="9"/>
-      <w:r>
-        <w:t xml:space="preserve"> Photos/Media/Files</w:t>
-      </w:r>
-      <w:bookmarkEnd w:id="10"/>
-    </w:p>
-    <w:p>
-      <w:r>
-        <w:rPr>
-          <w:rFonts w:hint="eastAsia"/>
-        </w:rPr>
-        <w:t>-</w:t>
-      </w:r>
-      <w:r>
-        <w:t xml:space="preserve">read the contents of your </w:t>
-      </w:r>
-      <w:r>
-        <w:t>External SD Card, Internal Storage and USB medias.</w:t>
-      </w:r>
-    </w:p>
-    <w:p>
-      <w:r>
-        <w:rPr>
-          <w:rFonts w:hint="eastAsia"/>
-        </w:rPr>
-        <w:t>-</w:t>
-      </w:r>
-      <w:r>
-        <w:t>modify or delete the contents of your storage</w:t>
-      </w:r>
-    </w:p>
-    <w:p/>
-    <w:p>
-      <w:r>
-        <w:t>Required</w:t>
-      </w:r>
-      <w:r>
-        <w:t xml:space="preserve"> </w:t>
-      </w:r>
-      <w:r>
-        <w:t>for file synchronization to internal/external</w:t>
-      </w:r>
-      <w:r>
-        <w:t xml:space="preserve">/USB </w:t>
-      </w:r>
-      <w:r>
-        <w:t xml:space="preserve">storage and </w:t>
-      </w:r>
-      <w:r>
-        <w:t xml:space="preserve">to </w:t>
-      </w:r>
-      <w:r>
-        <w:t xml:space="preserve">read/write </w:t>
-      </w:r>
-      <w:r>
-        <w:t>operations on</w:t>
-      </w:r>
-      <w:r>
-        <w:t xml:space="preserve"> </w:t>
-      </w:r>
-      <w:r>
-        <w:t>application data</w:t>
-      </w:r>
-      <w:r>
-        <w:t xml:space="preserve"> file</w:t>
-      </w:r>
-      <w:r>
-        <w:t>s</w:t>
-      </w:r>
-      <w:r>
-        <w:t>.</w:t>
-      </w:r>
-    </w:p>
-    <w:p>
-      <w:pPr>
-        <w:pStyle w:val="20mm8261"/>
-        <w:spacing w:before="360"/>
-      </w:pPr>
-      <w:bookmarkStart w:id="11" w:name="_Toc9071196"/>
-      <w:bookmarkStart w:id="12" w:name="_Toc39738739"/>
-      <w:r>
-        <w:rPr>
-          <w:rFonts w:hint="eastAsia"/>
-        </w:rPr>
-        <w:t>2</w:t>
-      </w:r>
-      <w:r>
-        <w:rPr>
-          <w:rFonts w:hint="eastAsia"/>
-        </w:rPr>
-        <w:t>.</w:t>
-      </w:r>
-      <w:r>
-        <w:rPr>
-          <w:rFonts w:hint="eastAsia"/>
-        </w:rPr>
-        <w:t>3</w:t>
-      </w:r>
-      <w:bookmarkEnd w:id="11"/>
-      <w:r>
-        <w:rPr>
-          <w:rFonts w:hint="eastAsia"/>
-        </w:rPr>
-        <w:t xml:space="preserve"> Storage</w:t>
-      </w:r>
-      <w:bookmarkEnd w:id="12"/>
-    </w:p>
-    <w:p>
-      <w:r>
-        <w:rPr>
-          <w:rFonts w:hint="eastAsia"/>
-        </w:rPr>
-        <w:t>-</w:t>
-      </w:r>
-      <w:r>
-        <w:t>read the contents of your External SD Card, Internal Storage and USB medias.</w:t>
-      </w:r>
-    </w:p>
-    <w:p>
-      <w:r>
-        <w:rPr>
-          <w:rFonts w:hint="eastAsia"/>
-        </w:rPr>
-        <w:t>-</w:t>
-      </w:r>
-      <w:r>
-        <w:t>modify or delete the contents of your storage</w:t>
-      </w:r>
-    </w:p>
-    <w:p/>
-    <w:p>
-      <w:r>
-        <w:t>Required</w:t>
-      </w:r>
-      <w:r>
-        <w:t xml:space="preserve"> for file synchronization to internal/external</w:t>
-      </w:r>
-      <w:r>
-        <w:t xml:space="preserve">/USB </w:t>
-      </w:r>
-      <w:r>
-        <w:t xml:space="preserve">storage and </w:t>
-      </w:r>
-      <w:r>
-        <w:t xml:space="preserve">to </w:t>
-      </w:r>
-      <w:r>
-        <w:t xml:space="preserve">read/write </w:t>
-      </w:r>
-      <w:r>
-        <w:t>operations on</w:t>
-      </w:r>
-      <w:r>
-        <w:t xml:space="preserve"> </w:t>
-      </w:r>
-      <w:r>
-        <w:t>application data</w:t>
-      </w:r>
-      <w:r>
-        <w:t xml:space="preserve"> file</w:t>
-      </w:r>
-      <w:r>
-        <w:t>s</w:t>
-      </w:r>
-      <w:r>
-        <w:t>.</w:t>
-      </w:r>
-    </w:p>
-    <w:p>
-      <w:pPr>
-        <w:pStyle w:val="20mm8261"/>
-        <w:spacing w:before="360"/>
-      </w:pPr>
-      <w:bookmarkStart w:id="13" w:name="_Toc9071197"/>
-      <w:bookmarkStart w:id="14" w:name="_Toc39738740"/>
-      <w:r>
-        <w:rPr>
-          <w:rFonts w:hint="eastAsia"/>
-        </w:rPr>
-        <w:t>2</w:t>
-      </w:r>
-      <w:r>
-        <w:rPr>
-          <w:rFonts w:hint="eastAsia"/>
-        </w:rPr>
-        <w:t>.</w:t>
-      </w:r>
-      <w:r>
-        <w:rPr>
-          <w:rFonts w:hint="eastAsia"/>
-        </w:rPr>
-        <w:t>4</w:t>
-      </w:r>
-      <w:r>
-        <w:rPr>
-          <w:rFonts w:hint="eastAsia"/>
-        </w:rPr>
-        <w:t xml:space="preserve"> </w:t>
-      </w:r>
-      <w:bookmarkEnd w:id="13"/>
-      <w:r>
-        <w:t>Wi-Fi Connection infomation</w:t>
-      </w:r>
-      <w:bookmarkEnd w:id="14"/>
-    </w:p>
-    <w:p>
-      <w:r>
-        <w:rPr>
-          <w:rFonts w:hint="eastAsia"/>
-        </w:rPr>
-        <w:t>-</w:t>
-      </w:r>
-      <w:r>
-        <w:t xml:space="preserve"> </w:t>
-      </w:r>
-      <w:r>
-        <w:t>view Wi-Fi connections</w:t>
-      </w:r>
-    </w:p>
-    <w:p>
-      <w:r>
-        <w:t>Required</w:t>
-      </w:r>
-      <w:r>
-        <w:t xml:space="preserve"> </w:t>
-      </w:r>
-      <w:r>
-        <w:t>to check the status of Wi-Fi</w:t>
-      </w:r>
-      <w:r>
-        <w:t xml:space="preserve"> (on/off)</w:t>
-      </w:r>
-      <w:r>
-        <w:t xml:space="preserve"> at the start of synchronization.</w:t>
-      </w:r>
-    </w:p>
-    <w:p>
-      <w:pPr>
-        <w:pStyle w:val="20mm8261"/>
-        <w:spacing w:before="360"/>
-        <w:ind w:left="0" w:firstLine="0"/>
-      </w:pPr>
-      <w:bookmarkStart w:id="15" w:name="_Toc39738741"/>
-      <w:r>
-        <w:rPr>
-          <w:rFonts w:hint="eastAsia"/>
-        </w:rPr>
-        <w:lastRenderedPageBreak/>
-        <w:t xml:space="preserve">2.5 </w:t>
-      </w:r>
-      <w:r>
-        <w:rPr>
-          <w:rFonts w:hint="eastAsia"/>
-        </w:rPr>
-        <w:t>Other</w:t>
-      </w:r>
-      <w:bookmarkEnd w:id="15"/>
-    </w:p>
-    <w:p>
-      <w:pPr>
-        <w:pStyle w:val="3"/>
-        <w:spacing w:before="360"/>
-      </w:pPr>
-      <w:bookmarkStart w:id="16" w:name="_Toc8456827"/>
-      <w:bookmarkStart w:id="17" w:name="_Toc9071199"/>
-      <w:bookmarkStart w:id="18" w:name="_Toc39738742"/>
-      <w:r>
-        <w:rPr>
-          <w:rFonts w:hint="eastAsia"/>
-        </w:rPr>
-        <w:t>2</w:t>
-      </w:r>
-      <w:r>
-        <w:rPr>
-          <w:rFonts w:hint="eastAsia"/>
-        </w:rPr>
-        <w:t>.</w:t>
-      </w:r>
-      <w:r>
-        <w:rPr>
-          <w:rFonts w:hint="eastAsia"/>
-        </w:rPr>
-        <w:t xml:space="preserve">5.1 </w:t>
-      </w:r>
-      <w:bookmarkEnd w:id="16"/>
-      <w:r>
-        <w:t>view network connections</w:t>
-      </w:r>
-      <w:bookmarkEnd w:id="17"/>
-      <w:bookmarkEnd w:id="18"/>
-    </w:p>
-    <w:p>
-      <w:r>
-        <w:t>Required</w:t>
-      </w:r>
-      <w:r>
-        <w:t xml:space="preserve"> </w:t>
-      </w:r>
-      <w:r>
-        <w:t xml:space="preserve">to confirm that </w:t>
-      </w:r>
-      <w:r>
-        <w:t xml:space="preserve">device </w:t>
-      </w:r>
-      <w:r>
-        <w:t>is connected to the network at the start of synchronization.</w:t>
-      </w:r>
-    </w:p>
-    <w:p>
-      <w:pPr>
-        <w:pStyle w:val="3"/>
-        <w:spacing w:before="360"/>
-      </w:pPr>
-      <w:bookmarkStart w:id="19" w:name="_Toc9071200"/>
-      <w:bookmarkStart w:id="20" w:name="_Toc39738743"/>
-      <w:r>
-        <w:rPr>
-          <w:rFonts w:hint="eastAsia"/>
-        </w:rPr>
-        <w:t>2</w:t>
-      </w:r>
-      <w:r>
-        <w:rPr>
-          <w:rFonts w:hint="eastAsia"/>
-        </w:rPr>
-        <w:t>.</w:t>
-      </w:r>
-      <w:r>
-        <w:rPr>
-          <w:rFonts w:hint="eastAsia"/>
-        </w:rPr>
-        <w:t>5.2</w:t>
-      </w:r>
-      <w:r>
-        <w:t xml:space="preserve"> connect and disconnect from Wi-Fi</w:t>
-      </w:r>
-      <w:bookmarkEnd w:id="19"/>
-      <w:bookmarkEnd w:id="20"/>
-    </w:p>
-    <w:p>
-      <w:r>
-        <w:t>Required</w:t>
-      </w:r>
-      <w:r>
-        <w:t xml:space="preserve"> </w:t>
-      </w:r>
-      <w:r>
-        <w:t xml:space="preserve">to turn on / off Wi-Fi </w:t>
-      </w:r>
-      <w:r>
-        <w:t xml:space="preserve">before and after </w:t>
-      </w:r>
-      <w:r>
-        <w:t xml:space="preserve">a </w:t>
-      </w:r>
-      <w:r>
-        <w:t>schedule</w:t>
-      </w:r>
-      <w:r>
-        <w:t>d</w:t>
-      </w:r>
-      <w:r>
-        <w:t xml:space="preserve"> synchronization.</w:t>
-      </w:r>
-    </w:p>
-    <w:p>
-      <w:pPr>
-        <w:pStyle w:val="3"/>
-        <w:spacing w:before="360"/>
-      </w:pPr>
-      <w:bookmarkStart w:id="21" w:name="_Toc9071201"/>
-      <w:bookmarkStart w:id="22" w:name="_Toc39738744"/>
-      <w:r>
-        <w:rPr>
-          <w:rFonts w:hint="eastAsia"/>
-        </w:rPr>
-        <w:t>2</w:t>
-      </w:r>
-      <w:r>
-        <w:rPr>
-          <w:rFonts w:hint="eastAsia"/>
-        </w:rPr>
-        <w:t>.</w:t>
-      </w:r>
-      <w:r>
-        <w:rPr>
-          <w:rFonts w:hint="eastAsia"/>
-        </w:rPr>
-        <w:t>5.3</w:t>
-      </w:r>
-      <w:r>
-        <w:t xml:space="preserve"> full network access</w:t>
-      </w:r>
-      <w:bookmarkEnd w:id="21"/>
-      <w:bookmarkEnd w:id="22"/>
-    </w:p>
-    <w:p>
-      <w:r>
-        <w:t>Required</w:t>
-      </w:r>
-      <w:r>
-        <w:t xml:space="preserve"> </w:t>
-      </w:r>
-      <w:r>
-        <w:t xml:space="preserve">to perform </w:t>
-      </w:r>
-      <w:r>
-        <w:t xml:space="preserve">network </w:t>
-      </w:r>
-      <w:r>
-        <w:t xml:space="preserve">synchronization </w:t>
-      </w:r>
-      <w:r>
-        <w:t xml:space="preserve">using </w:t>
-      </w:r>
-      <w:r>
-        <w:t>the SMB protocol.</w:t>
-      </w:r>
-    </w:p>
-    <w:p>
-      <w:pPr>
-        <w:pStyle w:val="3"/>
-        <w:spacing w:before="360"/>
-      </w:pPr>
-      <w:bookmarkStart w:id="23" w:name="_Toc9071202"/>
-      <w:bookmarkStart w:id="24" w:name="_Toc39738745"/>
-      <w:r>
-        <w:rPr>
-          <w:rFonts w:hint="eastAsia"/>
-        </w:rPr>
-        <w:t>2</w:t>
-      </w:r>
-      <w:r>
-        <w:rPr>
-          <w:rFonts w:hint="eastAsia"/>
-        </w:rPr>
-        <w:t>.</w:t>
-      </w:r>
-      <w:r>
-        <w:rPr>
-          <w:rFonts w:hint="eastAsia"/>
-        </w:rPr>
-        <w:t>5.4</w:t>
-      </w:r>
-      <w:r>
-        <w:t xml:space="preserve"> run at startup</w:t>
-      </w:r>
-      <w:bookmarkEnd w:id="23"/>
-      <w:bookmarkEnd w:id="24"/>
-    </w:p>
-    <w:p>
-      <w:r>
-        <w:t>Required</w:t>
-      </w:r>
-      <w:r>
-        <w:t xml:space="preserve"> </w:t>
-      </w:r>
-      <w:r>
-        <w:t>to perform schedule</w:t>
-      </w:r>
-      <w:r>
-        <w:t>d</w:t>
-      </w:r>
-      <w:r>
-        <w:t xml:space="preserve"> synchronization.</w:t>
-      </w:r>
-    </w:p>
-    <w:p>
-      <w:pPr>
-        <w:pStyle w:val="3"/>
-        <w:spacing w:before="360"/>
-      </w:pPr>
-      <w:bookmarkStart w:id="25" w:name="_Toc9071203"/>
-      <w:bookmarkStart w:id="26" w:name="_Toc39738746"/>
-      <w:r>
-        <w:rPr>
-          <w:rFonts w:hint="eastAsia"/>
-        </w:rPr>
-        <w:t>2</w:t>
-      </w:r>
-      <w:r>
-        <w:rPr>
-          <w:rFonts w:hint="eastAsia"/>
-        </w:rPr>
-        <w:t>.</w:t>
-      </w:r>
-      <w:r>
-        <w:rPr>
-          <w:rFonts w:hint="eastAsia"/>
-        </w:rPr>
-        <w:t>5.5</w:t>
-      </w:r>
-      <w:r>
-        <w:t xml:space="preserve"> control vibration</w:t>
-      </w:r>
-      <w:bookmarkEnd w:id="25"/>
-      <w:bookmarkEnd w:id="26"/>
-    </w:p>
-    <w:p>
-      <w:r>
-        <w:t>Required</w:t>
-      </w:r>
-      <w:r>
-        <w:t xml:space="preserve"> </w:t>
-      </w:r>
-      <w:r>
-        <w:t xml:space="preserve">to notify the user </w:t>
-      </w:r>
-      <w:r>
-        <w:t xml:space="preserve">by vibration </w:t>
-      </w:r>
-      <w:r>
-        <w:t>at the end of synchronization.</w:t>
-      </w:r>
-    </w:p>
-    <w:p>
-      <w:pPr>
-        <w:pStyle w:val="3"/>
-        <w:spacing w:before="360"/>
-      </w:pPr>
-      <w:bookmarkStart w:id="27" w:name="_Toc9071204"/>
-      <w:bookmarkStart w:id="28" w:name="_Toc39738747"/>
-      <w:r>
-        <w:rPr>
-          <w:rFonts w:hint="eastAsia"/>
-        </w:rPr>
-        <w:t>2</w:t>
-      </w:r>
-      <w:r>
-        <w:rPr>
-          <w:rFonts w:hint="eastAsia"/>
-        </w:rPr>
-        <w:t>.</w:t>
-      </w:r>
-      <w:r>
-        <w:rPr>
-          <w:rFonts w:hint="eastAsia"/>
-        </w:rPr>
-        <w:t>5.6</w:t>
-      </w:r>
-      <w:r>
-        <w:t xml:space="preserve"> prevent device from sleeping</w:t>
-      </w:r>
-      <w:bookmarkEnd w:id="27"/>
-      <w:bookmarkEnd w:id="28"/>
-    </w:p>
-    <w:p>
-      <w:r>
-        <w:t>Required</w:t>
-      </w:r>
-      <w:r>
-        <w:t xml:space="preserve"> </w:t>
-      </w:r>
-      <w:r>
-        <w:t>to start synchronization from a schedule</w:t>
-      </w:r>
-      <w:r>
-        <w:t>d</w:t>
-      </w:r>
-      <w:r>
-        <w:t xml:space="preserve"> or external application.</w:t>
-      </w:r>
-    </w:p>
-    <w:p>
-      <w:pPr>
-        <w:pStyle w:val="3"/>
-        <w:spacing w:before="360"/>
-      </w:pPr>
-      <w:bookmarkStart w:id="29" w:name="_Toc9071205"/>
-      <w:bookmarkStart w:id="30" w:name="_Toc39738748"/>
-      <w:r>
-        <w:rPr>
-          <w:rFonts w:hint="eastAsia"/>
-        </w:rPr>
-        <w:t>2</w:t>
-      </w:r>
-      <w:r>
-        <w:rPr>
-          <w:rFonts w:hint="eastAsia"/>
-        </w:rPr>
-        <w:t>.</w:t>
-      </w:r>
-      <w:r>
-        <w:rPr>
-          <w:rFonts w:hint="eastAsia"/>
-        </w:rPr>
-        <w:t>5.7</w:t>
-      </w:r>
-      <w:r>
-        <w:t xml:space="preserve"> install shortcuts</w:t>
-      </w:r>
-      <w:bookmarkEnd w:id="29"/>
-      <w:bookmarkEnd w:id="30"/>
-    </w:p>
-    <w:p>
-      <w:r>
-        <w:t>Required</w:t>
-      </w:r>
-      <w:r>
-        <w:t xml:space="preserve"> </w:t>
-      </w:r>
-      <w:r>
-        <w:t xml:space="preserve">to add a synchronization </w:t>
-      </w:r>
-      <w:r>
-        <w:t xml:space="preserve">task </w:t>
-      </w:r>
-      <w:r>
-        <w:t xml:space="preserve">shortcut </w:t>
-      </w:r>
-      <w:r>
-        <w:t>on the home screen</w:t>
-      </w:r>
-      <w:r>
-        <w:t>.</w:t>
-      </w:r>
-    </w:p>
-    <w:p>
-      <w:pPr>
-        <w:pStyle w:val="2"/>
-        <w:spacing w:before="360"/>
-      </w:pPr>
-      <w:bookmarkStart w:id="31" w:name="_Toc39738749"/>
-      <w:r>
-        <w:rPr>
-          <w:rFonts w:hint="eastAsia"/>
-        </w:rPr>
-        <w:t>3.</w:t>
-      </w:r>
-      <w:bookmarkStart w:id="32" w:name="_Toc9071206"/>
-      <w:r>
-        <w:rPr>
-          <w:rFonts w:hint="eastAsia"/>
-        </w:rPr>
-        <w:t xml:space="preserve"> </w:t>
-      </w:r>
-      <w:bookmarkEnd w:id="32"/>
-      <w:r>
-        <w:t>Data recorded by the app</w:t>
-      </w:r>
-      <w:bookmarkEnd w:id="31"/>
-    </w:p>
-    <w:p>
-      <w:bookmarkStart w:id="33" w:name="_同期タスクリスト"/>
-      <w:bookmarkStart w:id="34" w:name="_Toc9071207"/>
-      <w:bookmarkEnd w:id="33"/>
-      <w:r>
-        <w:t>No data will be sent outside of the app unless the user operates it</w:t>
-      </w:r>
-      <w:r>
-        <w:t>.</w:t>
-      </w:r>
-    </w:p>
-    <w:p>
-      <w:pPr>
-        <w:pStyle w:val="3"/>
-        <w:spacing w:before="360"/>
-      </w:pPr>
-      <w:bookmarkStart w:id="35" w:name="_Synchronization_task_list"/>
-      <w:bookmarkStart w:id="36" w:name="_Toc39738750"/>
-      <w:bookmarkEnd w:id="34"/>
-      <w:bookmarkEnd w:id="35"/>
-      <w:r>
-        <w:rPr>
-          <w:rFonts w:hint="eastAsia"/>
-        </w:rPr>
-        <w:t>3.1</w:t>
-      </w:r>
-      <w:r>
-        <w:rPr>
-          <w:rFonts w:hint="eastAsia"/>
-        </w:rPr>
-        <w:t>.</w:t>
-      </w:r>
-      <w:r>
-        <w:t>Synchronization task list</w:t>
-      </w:r>
-      <w:bookmarkEnd w:id="36"/>
-    </w:p>
-    <w:p>
-      <w:r>
-        <w:t>The app records the necessary data to perform the synchronization.</w:t>
-      </w:r>
-    </w:p>
-    <w:p>
-      <w:pPr>
-        <w:pStyle w:val="ad"/>
-        <w:numPr>
-          <w:ilvl w:val="0"/>
-          <w:numId w:val="22"/>
-        </w:numPr>
-        <w:ind w:leftChars="0"/>
-        <w:jc w:val="left"/>
-      </w:pPr>
-      <w:r>
-        <w:t>Directory name, file name, SMB server host name, IP address, port number, account name, password (*1)</w:t>
-      </w:r>
-    </w:p>
-    <w:p>
-      <w:pPr>
-        <w:pStyle w:val="ad"/>
-        <w:numPr>
-          <w:ilvl w:val="0"/>
-          <w:numId w:val="22"/>
-        </w:numPr>
-        <w:ind w:leftChars="0"/>
-        <w:jc w:val="left"/>
-      </w:pPr>
-      <w:r>
-        <w:rPr>
-          <w:rFonts w:hint="eastAsia"/>
-        </w:rPr>
-        <w:t>Wi-Fi SSID name</w:t>
-      </w:r>
-    </w:p>
-    <w:p>
-      <w:pPr>
-        <w:pStyle w:val="ad"/>
-        <w:numPr>
-          <w:ilvl w:val="0"/>
-          <w:numId w:val="22"/>
-        </w:numPr>
-        <w:ind w:leftChars="0"/>
-        <w:jc w:val="left"/>
-      </w:pPr>
-      <w:r>
-        <w:t>App password (*1) to protect app launch and setting change</w:t>
-      </w:r>
-    </w:p>
-    <w:p>
-      <w:pPr>
-        <w:pStyle w:val="ad"/>
-        <w:numPr>
-          <w:ilvl w:val="0"/>
-          <w:numId w:val="22"/>
-        </w:numPr>
-        <w:ind w:leftChars="0"/>
-        <w:jc w:val="left"/>
-      </w:pPr>
-      <w:r>
-        <w:t>App setting</w:t>
-      </w:r>
-      <w:r>
-        <w:t>s</w:t>
-      </w:r>
-    </w:p>
-    <w:p>
-      <w:pPr>
-        <w:jc w:val="left"/>
-      </w:pPr>
-    </w:p>
-    <w:p>
-      <w:r>
-        <w:t>*1</w:t>
-      </w:r>
-      <w:r>
-        <w:t>-</w:t>
-      </w:r>
-      <w:r>
-        <w:t xml:space="preserve"> </w:t>
-      </w:r>
-      <w:r>
-        <w:t>password is e</w:t>
-      </w:r>
-      <w:r>
-        <w:t>ncrypted with</w:t>
-      </w:r>
-      <w:r>
-        <w:t xml:space="preserve"> a</w:t>
-      </w:r>
-      <w:r>
-        <w:t xml:space="preserve"> system generated password </w:t>
-      </w:r>
-      <w:r>
-        <w:t xml:space="preserve">and </w:t>
-      </w:r>
-      <w:r>
-        <w:t xml:space="preserve">stored in </w:t>
-      </w:r>
-      <w:r>
-        <w:t xml:space="preserve">the </w:t>
-      </w:r>
-      <w:r>
-        <w:t>Android Keystore.</w:t>
-      </w:r>
-    </w:p>
-    <w:p>
-      <w:pPr>
-        <w:pStyle w:val="3"/>
-        <w:spacing w:before="360"/>
-      </w:pPr>
-      <w:bookmarkStart w:id="37" w:name="_Toc39738751"/>
-      <w:r>
-        <w:rPr>
-          <w:rFonts w:hint="eastAsia"/>
-        </w:rPr>
-        <w:t>3.2</w:t>
-      </w:r>
-      <w:r>
-        <w:rPr>
-          <w:rFonts w:hint="eastAsia"/>
-        </w:rPr>
-        <w:t>.</w:t>
-      </w:r>
-      <w:r>
-        <w:t>App activity record</w:t>
-      </w:r>
-      <w:bookmarkEnd w:id="37"/>
-    </w:p>
-    <w:p>
-      <w:r>
-        <w:t xml:space="preserve">The app </w:t>
-      </w:r>
-      <w:r>
-        <w:t xml:space="preserve">needs to </w:t>
-      </w:r>
-      <w:r>
-        <w:t xml:space="preserve">record the following </w:t>
-      </w:r>
-      <w:r>
-        <w:t>data</w:t>
-      </w:r>
-      <w:r>
-        <w:t xml:space="preserve"> </w:t>
-      </w:r>
-      <w:r>
-        <w:t>to check the</w:t>
-      </w:r>
-      <w:r>
-        <w:t xml:space="preserve"> synchronization </w:t>
-      </w:r>
-      <w:r>
-        <w:lastRenderedPageBreak/>
-        <w:t xml:space="preserve">results and </w:t>
-      </w:r>
-      <w:r>
-        <w:t xml:space="preserve">for </w:t>
-      </w:r>
-      <w:r>
-        <w:t>troubleshooting.</w:t>
-      </w:r>
-    </w:p>
-    <w:p/>
-    <w:p>
-      <w:pPr>
-        <w:pStyle w:val="ad"/>
-        <w:numPr>
-          <w:ilvl w:val="0"/>
-          <w:numId w:val="25"/>
-        </w:numPr>
-        <w:ind w:leftChars="0"/>
-      </w:pPr>
-      <w:r>
-        <w:t>Android version, terminal maker, terminal name, terminal model, application version</w:t>
-      </w:r>
-    </w:p>
-    <w:p>
-      <w:pPr>
-        <w:pStyle w:val="ad"/>
-        <w:numPr>
-          <w:ilvl w:val="0"/>
-          <w:numId w:val="25"/>
-        </w:numPr>
-        <w:ind w:leftChars="0"/>
-      </w:pPr>
-      <w:r>
-        <w:t>Directory name, file name, file size, file last modified time</w:t>
-      </w:r>
-    </w:p>
-    <w:p>
-      <w:pPr>
-        <w:pStyle w:val="ad"/>
-        <w:numPr>
-          <w:ilvl w:val="0"/>
-          <w:numId w:val="25"/>
-        </w:numPr>
-        <w:ind w:leftChars="0"/>
-      </w:pPr>
-      <w:r>
-        <w:t>SMB server host name, IP address, port number, account name</w:t>
-      </w:r>
-    </w:p>
-    <w:p>
-      <w:pPr>
-        <w:pStyle w:val="ad"/>
-        <w:numPr>
-          <w:ilvl w:val="0"/>
-          <w:numId w:val="25"/>
-        </w:numPr>
-        <w:ind w:leftChars="0"/>
-      </w:pPr>
-      <w:r>
-        <w:t>Network interface name, IP address, Wi-Fi SSID name</w:t>
-      </w:r>
-    </w:p>
-    <w:p>
-      <w:pPr>
-        <w:pStyle w:val="ad"/>
-        <w:numPr>
-          <w:ilvl w:val="0"/>
-          <w:numId w:val="25"/>
-        </w:numPr>
-        <w:ind w:leftChars="0"/>
-      </w:pPr>
-      <w:r>
-        <w:t>System setting</w:t>
-      </w:r>
-      <w:r>
-        <w:t>s</w:t>
-      </w:r>
-    </w:p>
-    <w:p>
-      <w:pPr>
-        <w:pStyle w:val="ad"/>
-        <w:numPr>
-          <w:ilvl w:val="0"/>
-          <w:numId w:val="25"/>
-        </w:numPr>
-        <w:ind w:leftChars="0"/>
-      </w:pPr>
-      <w:r>
-        <w:t>App setting</w:t>
-      </w:r>
-      <w:r>
-        <w:t>s</w:t>
-      </w:r>
-    </w:p>
-    <w:p>
-      <w:pPr>
-        <w:pStyle w:val="3"/>
-        <w:spacing w:before="360"/>
-      </w:pPr>
-      <w:bookmarkStart w:id="38" w:name="_Toc39738752"/>
-      <w:r>
-        <w:rPr>
-          <w:rFonts w:hint="eastAsia"/>
-        </w:rPr>
-        <w:t>3.3</w:t>
-      </w:r>
-      <w:r>
-        <w:rPr>
-          <w:rFonts w:hint="eastAsia"/>
-        </w:rPr>
-        <w:t>.</w:t>
-      </w:r>
-      <w:r>
-        <w:t xml:space="preserve"> Exported settings and </w:t>
-      </w:r>
-      <w:r>
-        <w:t>Sync task list</w:t>
-      </w:r>
-      <w:bookmarkEnd w:id="38"/>
-    </w:p>
-    <w:p>
-      <w:r>
-        <w:t>The app can export "</w:t>
-      </w:r>
-      <w:hyperlink w:anchor="_Synchronization_task_list" w:history="1">
-        <w:r>
-          <w:rPr>
-            <w:rStyle w:val="a8"/>
-            <w:rFonts w:hint="eastAsia"/>
-          </w:rPr>
-          <w:t>3</w:t>
-        </w:r>
-        <w:r>
-          <w:rPr>
-            <w:rStyle w:val="a8"/>
-          </w:rPr>
-          <w:t>.1 Synchronization task list</w:t>
-        </w:r>
-      </w:hyperlink>
-      <w:r>
-        <w:t>" to a file. You can password protect</w:t>
-      </w:r>
-      <w:r>
-        <w:t xml:space="preserve"> the file</w:t>
-      </w:r>
-      <w:r>
-        <w:t xml:space="preserve"> </w:t>
-      </w:r>
-      <w:r>
-        <w:t>before</w:t>
-      </w:r>
-      <w:r>
-        <w:t xml:space="preserve"> </w:t>
-      </w:r>
-      <w:r>
-        <w:t>export</w:t>
-      </w:r>
-      <w:r>
-        <w:t>ing it</w:t>
-      </w:r>
-      <w:r>
-        <w:t>.</w:t>
-      </w:r>
-    </w:p>
-    <w:p>
-      <w:pPr>
-        <w:pStyle w:val="ad"/>
-        <w:numPr>
-          <w:ilvl w:val="0"/>
-          <w:numId w:val="26"/>
-        </w:numPr>
-        <w:ind w:leftChars="0"/>
-      </w:pPr>
-      <w:r>
-        <w:t>Directory name, file name</w:t>
-      </w:r>
-    </w:p>
-    <w:p>
-      <w:pPr>
-        <w:pStyle w:val="ad"/>
-        <w:numPr>
-          <w:ilvl w:val="0"/>
-          <w:numId w:val="26"/>
-        </w:numPr>
-        <w:ind w:leftChars="0"/>
-      </w:pPr>
-      <w:r>
-        <w:t>SMB server host name, IP address, port number, account name, password</w:t>
-      </w:r>
-    </w:p>
-    <w:p>
-      <w:pPr>
-        <w:pStyle w:val="ad"/>
-        <w:numPr>
-          <w:ilvl w:val="0"/>
-          <w:numId w:val="26"/>
-        </w:numPr>
-        <w:ind w:leftChars="0"/>
-      </w:pPr>
-      <w:r>
-        <w:t>Wi-Fi SSID name</w:t>
-      </w:r>
-    </w:p>
-    <w:p>
-      <w:pPr>
-        <w:pStyle w:val="ad"/>
-        <w:numPr>
-          <w:ilvl w:val="0"/>
-          <w:numId w:val="26"/>
-        </w:numPr>
-        <w:ind w:leftChars="0"/>
-      </w:pPr>
-      <w:r>
-        <w:t>App setting</w:t>
-      </w:r>
-      <w:r>
-        <w:t>s</w:t>
-      </w:r>
-    </w:p>
-    <w:p>
-      <w:pPr>
-        <w:pStyle w:val="2"/>
-        <w:keepLines/>
-        <w:spacing w:before="360"/>
-      </w:pPr>
-      <w:bookmarkStart w:id="39" w:name="_Toc39738753"/>
-      <w:r>
-        <w:rPr>
-          <w:rFonts w:hint="eastAsia"/>
-        </w:rPr>
-        <w:t>4</w:t>
-      </w:r>
-      <w:r>
-        <w:rPr>
-          <w:rFonts w:hint="eastAsia"/>
-        </w:rPr>
-        <w:t>.</w:t>
-      </w:r>
-      <w:r>
-        <w:rPr>
-          <w:rFonts w:hint="eastAsia"/>
-        </w:rPr>
         <w:t>FAQ</w:t>
       </w:r>
       <w:r>
@@ -3548,7 +1147,7 @@
         </w:rPr>
         <w:t>s</w:t>
       </w:r>
-      <w:bookmarkEnd w:id="39"/>
+      <w:bookmarkEnd w:id="4"/>
     </w:p>
     <w:p>
       <w:r>
@@ -3570,12 +1169,13 @@
         <w:pStyle w:val="2"/>
         <w:spacing w:before="360"/>
       </w:pPr>
-      <w:bookmarkStart w:id="40" w:name="_Toc39738754"/>
+      <w:bookmarkStart w:id="6" w:name="_Toc51686858"/>
       <w:r>
         <w:rPr>
-          <w:rFonts w:hint="eastAsia"/>
+          <w:rFonts w:eastAsiaTheme="minorEastAsia" w:hint="eastAsia"/>
         </w:rPr>
-        <w:t>5</w:t>
+        <w:lastRenderedPageBreak/>
+        <w:t>3</w:t>
       </w:r>
       <w:r>
         <w:rPr>
@@ -3583,14 +1183,14 @@
         </w:rPr>
         <w:t>.</w:t>
       </w:r>
-      <w:bookmarkEnd w:id="4"/>
+      <w:bookmarkEnd w:id="5"/>
       <w:r>
         <w:rPr>
           <w:rFonts w:hint="eastAsia"/>
         </w:rPr>
         <w:t>Library</w:t>
       </w:r>
-      <w:bookmarkEnd w:id="40"/>
+      <w:bookmarkEnd w:id="6"/>
     </w:p>
     <w:p>
       <w:pPr>
@@ -3660,12 +1260,15 @@
         </w:numPr>
         <w:ind w:leftChars="0"/>
       </w:pPr>
-      <w:r>
-        <w:rPr>
-          <w:rFonts w:hint="eastAsia"/>
-        </w:rPr>
-        <w:t>Zip4J 1.3.2</w:t>
-      </w:r>
+      <w:hyperlink r:id="rId11" w:history="1">
+        <w:r>
+          <w:rPr>
+            <w:rStyle w:val="a8"/>
+            <w:rFonts w:hint="eastAsia"/>
+          </w:rPr>
+          <w:t>Zip4J 1.3.2</w:t>
+        </w:r>
+      </w:hyperlink>
     </w:p>
     <w:p>
       <w:pPr>
@@ -3676,7 +1279,7 @@
         </w:numPr>
         <w:ind w:firstLineChars="0"/>
       </w:pPr>
-      <w:hyperlink r:id="rId11" w:history="1">
+      <w:hyperlink r:id="rId12" w:history="1">
         <w:r>
           <w:rPr>
             <w:rStyle w:val="a8"/>
@@ -3701,7 +1304,7 @@
         </w:numPr>
         <w:ind w:firstLineChars="0"/>
       </w:pPr>
-      <w:hyperlink r:id="rId12" w:history="1">
+      <w:hyperlink r:id="rId13" w:history="1">
         <w:r>
           <w:rPr>
             <w:rStyle w:val="a8"/>
@@ -3731,12 +1334,12 @@
         <w:pStyle w:val="2"/>
         <w:spacing w:before="360"/>
       </w:pPr>
-      <w:bookmarkStart w:id="41" w:name="_Toc39738755"/>
+      <w:bookmarkStart w:id="7" w:name="_Toc51686859"/>
       <w:r>
         <w:rPr>
-          <w:rFonts w:hint="eastAsia"/>
+          <w:rFonts w:eastAsiaTheme="minorEastAsia" w:hint="eastAsia"/>
         </w:rPr>
-        <w:t>6</w:t>
+        <w:t>4</w:t>
       </w:r>
       <w:r>
         <w:rPr>
@@ -3750,7 +1353,7 @@
         </w:rPr>
         <w:t>Documents</w:t>
       </w:r>
-      <w:bookmarkEnd w:id="41"/>
+      <w:bookmarkEnd w:id="7"/>
     </w:p>
     <w:p>
       <w:pPr>
@@ -3771,7 +1374,7 @@
       <w:pPr>
         <w:wordWrap w:val="0"/>
       </w:pPr>
-      <w:hyperlink r:id="rId13" w:history="1">
+      <w:hyperlink r:id="rId14" w:history="1">
         <w:r>
           <w:rPr>
             <w:rStyle w:val="a8"/>
@@ -3781,9 +1384,9 @@
       </w:hyperlink>
     </w:p>
     <w:sectPr>
-      <w:headerReference w:type="even" r:id="rId14"/>
-      <w:headerReference w:type="default" r:id="rId15"/>
-      <w:footerReference w:type="default" r:id="rId16"/>
+      <w:headerReference w:type="even" r:id="rId15"/>
+      <w:headerReference w:type="default" r:id="rId16"/>
+      <w:footerReference w:type="default" r:id="rId17"/>
       <w:pgSz w:w="11906" w:h="16838"/>
       <w:pgMar w:top="851" w:right="1701" w:bottom="851" w:left="1701" w:header="283" w:footer="245" w:gutter="0"/>
       <w:cols w:space="425"/>
@@ -4008,7 +1611,7 @@
         <w:rStyle w:val="ac"/>
         <w:noProof/>
       </w:rPr>
-      <w:t>5</w:t>
+      <w:t>3</w:t>
     </w:r>
     <w:r>
       <w:rPr>
@@ -4046,7 +1649,7 @@
         <w:rStyle w:val="ac"/>
         <w:noProof/>
       </w:rPr>
-      <w:t>5</w:t>
+      <w:t>3</w:t>
     </w:r>
     <w:r>
       <w:rPr>
@@ -4375,7 +1978,7 @@
         <v:path o:extrusionok="f" gradientshapeok="t" o:connecttype="rect"/>
         <o:lock v:ext="edit" aspectratio="t"/>
       </v:shapetype>
-      <v:shape id="_x0000_i1027" type="#_x0000_t75" style="width:9.75pt;height:9.75pt" o:bullet="t">
+      <v:shape id="_x0000_i1032" type="#_x0000_t75" style="width:9.75pt;height:9.75pt" o:bullet="t">
         <v:imagedata r:id="rId1" o:title="BD21335_"/>
       </v:shape>
     </w:pict>
@@ -7681,7 +5284,7 @@
   <w:docDefaults>
     <w:rPrDefault>
       <w:rPr>
-        <w:rFonts w:ascii="Century" w:eastAsia="MS Mincho" w:hAnsi="Century" w:cs="Times New Roman"/>
+        <w:rFonts w:ascii="Century" w:eastAsiaTheme="minorEastAsia" w:hAnsi="Century" w:cs="Times New Roman"/>
         <w:lang w:val="en-US" w:eastAsia="ja-JP" w:bidi="ar-SA"/>
       </w:rPr>
     </w:rPrDefault>
@@ -8776,7 +6379,7 @@
 </file>
 
 <file path=customXml/itemProps1.xml><?xml version="1.0" encoding="utf-8"?>
-<ds:datastoreItem xmlns:ds="http://schemas.openxmlformats.org/officeDocument/2006/customXml" ds:itemID="{8C679C7A-7393-4D80-A85E-198E205765E4}">
+<ds:datastoreItem xmlns:ds="http://schemas.openxmlformats.org/officeDocument/2006/customXml" ds:itemID="{26D069C5-1D54-44C6-BE7F-024DE6494AA1}">
   <ds:schemaRefs>
     <ds:schemaRef ds:uri="http://schemas.openxmlformats.org/officeDocument/2006/bibliography"/>
   </ds:schemaRefs>

</xml_diff>